<commit_message>
Derleme klavuzunda güncelleme yapıldı.
</commit_message>
<xml_diff>
--- a/SayiTahminlemeOyunu/DerlemeKlavuzu.docx
+++ b/SayiTahminlemeOyunu/DerlemeKlavuzu.docx
@@ -24,18 +24,7 @@
           <w:sz w:val="28"/>
           <w:szCs w:val="28"/>
         </w:rPr>
-        <w:t>SAYI TAHMİNLEME OYUNU</w:t>
-      </w:r>
-      <w:r>
-        <w:rPr>
-          <w:rFonts w:asciiTheme="minorHAnsi" w:hAnsiTheme="minorHAnsi" w:cs="Times New Roman"/>
-          <w:b/>
-          <w:bCs/>
-          <w:color w:val="000000" w:themeColor="text1"/>
-          <w:sz w:val="28"/>
-          <w:szCs w:val="28"/>
-        </w:rPr>
-        <w:t>YAZILIM DERLEME KLAVUZU</w:t>
+        <w:t>SAYI TAHMİNLEME OYUNUYAZILIM DERLEME KLAVUZU</w:t>
       </w:r>
     </w:p>
     <w:p>
@@ -150,24 +139,142 @@
           <w:sz w:val="24"/>
           <w:szCs w:val="24"/>
         </w:rPr>
-        <w:t>→</w:t>
-      </w:r>
-      <w:r>
-        <w:rPr>
-          <w:rFonts w:cs="Times New Roman"/>
+        <w:t xml:space="preserve">→ </w:t>
+      </w:r>
+      <w:proofErr w:type="spellStart"/>
+      <w:r>
+        <w:rPr>
+          <w:rFonts w:cs="Times New Roman"/>
+          <w:sz w:val="24"/>
+          <w:szCs w:val="24"/>
+        </w:rPr>
+        <w:t>Rebuid</w:t>
+      </w:r>
+      <w:proofErr w:type="spellEnd"/>
+      <w:r>
+        <w:rPr>
+          <w:rFonts w:cs="Times New Roman"/>
+          <w:sz w:val="24"/>
+          <w:szCs w:val="24"/>
+        </w:rPr>
+        <w:t xml:space="preserve"> Solution komutu ile kaynak kodlar derleniyor ve yazılım için .</w:t>
+      </w:r>
+      <w:proofErr w:type="spellStart"/>
+      <w:r>
+        <w:rPr>
+          <w:rFonts w:cs="Times New Roman"/>
+          <w:sz w:val="24"/>
+          <w:szCs w:val="24"/>
+        </w:rPr>
+        <w:t>exe</w:t>
+      </w:r>
+      <w:proofErr w:type="spellEnd"/>
+      <w:r>
+        <w:rPr>
+          <w:rFonts w:cs="Times New Roman"/>
+          <w:sz w:val="24"/>
+          <w:szCs w:val="24"/>
+        </w:rPr>
+        <w:t xml:space="preserve"> dosyası oluşturularak çalıştırabilir duruma geliyor. </w:t>
+      </w:r>
+      <w:r>
+        <w:rPr>
+          <w:rFonts w:cs="Times New Roman"/>
+          <w:sz w:val="24"/>
+          <w:szCs w:val="24"/>
+        </w:rPr>
+        <w:t xml:space="preserve"> Ancak derleme işlemi sonucunda yazılımın çalıştırabilir duruma gelmesi için Şekil2’deki gibi </w:t>
+      </w:r>
+      <w:r>
+        <w:rPr>
+          <w:rFonts w:cs="Times New Roman"/>
+          <w:b/>
+          <w:bCs/>
+          <w:sz w:val="24"/>
+          <w:szCs w:val="24"/>
+        </w:rPr>
+        <w:t xml:space="preserve">1 </w:t>
+      </w:r>
+      <w:proofErr w:type="spellStart"/>
+      <w:r>
+        <w:rPr>
+          <w:rFonts w:cs="Times New Roman"/>
+          <w:b/>
+          <w:bCs/>
+          <w:sz w:val="24"/>
+          <w:szCs w:val="24"/>
+        </w:rPr>
+        <w:t>succeded</w:t>
+      </w:r>
+      <w:proofErr w:type="spellEnd"/>
+      <w:r>
+        <w:rPr>
+          <w:rFonts w:cs="Times New Roman"/>
+          <w:sz w:val="24"/>
+          <w:szCs w:val="24"/>
+        </w:rPr>
+        <w:t xml:space="preserve">, </w:t>
+      </w:r>
+      <w:r>
+        <w:rPr>
+          <w:rFonts w:cs="Times New Roman"/>
+          <w:b/>
+          <w:bCs/>
+          <w:sz w:val="24"/>
+          <w:szCs w:val="24"/>
+        </w:rPr>
+        <w:t xml:space="preserve">0 </w:t>
+      </w:r>
+      <w:proofErr w:type="spellStart"/>
+      <w:r>
+        <w:rPr>
+          <w:rFonts w:cs="Times New Roman"/>
+          <w:b/>
+          <w:bCs/>
+          <w:sz w:val="24"/>
+          <w:szCs w:val="24"/>
+        </w:rPr>
+        <w:t>failed</w:t>
+      </w:r>
+      <w:proofErr w:type="spellEnd"/>
+      <w:r>
+        <w:rPr>
+          <w:rFonts w:cs="Times New Roman"/>
+          <w:b/>
+          <w:bCs/>
           <w:sz w:val="24"/>
           <w:szCs w:val="24"/>
         </w:rPr>
         <w:t xml:space="preserve"> </w:t>
       </w:r>
+      <w:r>
+        <w:rPr>
+          <w:rFonts w:cs="Times New Roman"/>
+          <w:sz w:val="24"/>
+          <w:szCs w:val="24"/>
+        </w:rPr>
+        <w:t xml:space="preserve">ve </w:t>
+      </w:r>
+      <w:r>
+        <w:rPr>
+          <w:rFonts w:cs="Times New Roman"/>
+          <w:b/>
+          <w:bCs/>
+          <w:sz w:val="24"/>
+          <w:szCs w:val="24"/>
+        </w:rPr>
+        <w:t xml:space="preserve">0 </w:t>
+      </w:r>
       <w:proofErr w:type="spellStart"/>
       <w:r>
         <w:rPr>
           <w:rFonts w:cs="Times New Roman"/>
-          <w:sz w:val="24"/>
-          <w:szCs w:val="24"/>
-        </w:rPr>
-        <w:t>Rebuid</w:t>
+          <w:b/>
+          <w:bCs/>
+          <w:sz w:val="24"/>
+          <w:szCs w:val="24"/>
+        </w:rPr>
+        <w:t>skipped</w:t>
       </w:r>
       <w:proofErr w:type="spellEnd"/>
       <w:r>
@@ -176,203 +283,7 @@
           <w:sz w:val="24"/>
           <w:szCs w:val="24"/>
         </w:rPr>
-        <w:t xml:space="preserve"> Solution komutu ile kaynak kodlar derleniyor ve yazılım için .</w:t>
-      </w:r>
-      <w:proofErr w:type="spellStart"/>
-      <w:r>
-        <w:rPr>
-          <w:rFonts w:cs="Times New Roman"/>
-          <w:sz w:val="24"/>
-          <w:szCs w:val="24"/>
-        </w:rPr>
-        <w:t>exe</w:t>
-      </w:r>
-      <w:proofErr w:type="spellEnd"/>
-      <w:r>
-        <w:rPr>
-          <w:rFonts w:cs="Times New Roman"/>
-          <w:sz w:val="24"/>
-          <w:szCs w:val="24"/>
-        </w:rPr>
-        <w:t xml:space="preserve"> dosyası oluşturularak çalıştırabilir duruma geliyor. </w:t>
-      </w:r>
-      <w:r>
-        <w:rPr>
-          <w:rFonts w:cs="Times New Roman"/>
-          <w:sz w:val="24"/>
-          <w:szCs w:val="24"/>
-        </w:rPr>
-        <w:t xml:space="preserve"> Ancak derleme işlemi sonucunda yazılımın çalıştırabilir duruma gelmesi için Şekil2’deki gibi </w:t>
-      </w:r>
-      <w:r>
-        <w:rPr>
-          <w:rFonts w:cs="Times New Roman"/>
-          <w:b/>
-          <w:bCs/>
-          <w:sz w:val="24"/>
-          <w:szCs w:val="24"/>
-        </w:rPr>
-        <w:t xml:space="preserve">1 </w:t>
-      </w:r>
-      <w:proofErr w:type="spellStart"/>
-      <w:r>
-        <w:rPr>
-          <w:rFonts w:cs="Times New Roman"/>
-          <w:b/>
-          <w:bCs/>
-          <w:sz w:val="24"/>
-          <w:szCs w:val="24"/>
-        </w:rPr>
-        <w:t>succeded</w:t>
-      </w:r>
-      <w:proofErr w:type="spellEnd"/>
-      <w:r>
-        <w:rPr>
-          <w:rFonts w:cs="Times New Roman"/>
-          <w:sz w:val="24"/>
-          <w:szCs w:val="24"/>
-        </w:rPr>
-        <w:t xml:space="preserve">, </w:t>
-      </w:r>
-      <w:r>
-        <w:rPr>
-          <w:rFonts w:cs="Times New Roman"/>
-          <w:b/>
-          <w:bCs/>
-          <w:sz w:val="24"/>
-          <w:szCs w:val="24"/>
-        </w:rPr>
-        <w:t xml:space="preserve">0 </w:t>
-      </w:r>
-      <w:proofErr w:type="spellStart"/>
-      <w:r>
-        <w:rPr>
-          <w:rFonts w:cs="Times New Roman"/>
-          <w:b/>
-          <w:bCs/>
-          <w:sz w:val="24"/>
-          <w:szCs w:val="24"/>
-        </w:rPr>
-        <w:t>failed</w:t>
-      </w:r>
-      <w:proofErr w:type="spellEnd"/>
-      <w:r>
-        <w:rPr>
-          <w:rFonts w:cs="Times New Roman"/>
-          <w:b/>
-          <w:bCs/>
-          <w:sz w:val="24"/>
-          <w:szCs w:val="24"/>
-        </w:rPr>
-        <w:t xml:space="preserve"> </w:t>
-      </w:r>
-      <w:r>
-        <w:rPr>
-          <w:rFonts w:cs="Times New Roman"/>
-          <w:sz w:val="24"/>
-          <w:szCs w:val="24"/>
-        </w:rPr>
-        <w:t xml:space="preserve">ve </w:t>
-      </w:r>
-      <w:r>
-        <w:rPr>
-          <w:rFonts w:cs="Times New Roman"/>
-          <w:b/>
-          <w:bCs/>
-          <w:sz w:val="24"/>
-          <w:szCs w:val="24"/>
-        </w:rPr>
-        <w:t xml:space="preserve">0 </w:t>
-      </w:r>
-      <w:proofErr w:type="spellStart"/>
-      <w:r>
-        <w:rPr>
-          <w:rFonts w:cs="Times New Roman"/>
-          <w:b/>
-          <w:bCs/>
-          <w:sz w:val="24"/>
-          <w:szCs w:val="24"/>
-        </w:rPr>
-        <w:t>skipped</w:t>
-      </w:r>
-      <w:proofErr w:type="spellEnd"/>
-      <w:r>
-        <w:rPr>
-          <w:rFonts w:cs="Times New Roman"/>
-          <w:sz w:val="24"/>
-          <w:szCs w:val="24"/>
-        </w:rPr>
-        <w:t xml:space="preserve"> sonucu gelmesi gerekir.  </w:t>
-      </w:r>
-      <w:r>
-        <w:rPr>
-          <w:rFonts w:cs="Times New Roman"/>
-          <w:b/>
-          <w:bCs/>
-          <w:sz w:val="24"/>
-          <w:szCs w:val="24"/>
-        </w:rPr>
-        <w:t>Ctrl+F5</w:t>
-      </w:r>
-      <w:r>
-        <w:rPr>
-          <w:rFonts w:cs="Times New Roman"/>
-          <w:sz w:val="24"/>
-          <w:szCs w:val="24"/>
-        </w:rPr>
-        <w:t xml:space="preserve"> </w:t>
-      </w:r>
-      <w:proofErr w:type="spellStart"/>
-      <w:r>
-        <w:rPr>
-          <w:rFonts w:cs="Times New Roman"/>
-          <w:sz w:val="24"/>
-          <w:szCs w:val="24"/>
-        </w:rPr>
-        <w:t>kısayol</w:t>
-      </w:r>
-      <w:proofErr w:type="spellEnd"/>
-      <w:r>
-        <w:rPr>
-          <w:rFonts w:cs="Times New Roman"/>
-          <w:sz w:val="24"/>
-          <w:szCs w:val="24"/>
-        </w:rPr>
-        <w:t xml:space="preserve"> tuşu ile yazılımı </w:t>
-      </w:r>
-      <w:r>
-        <w:rPr>
-          <w:rFonts w:cs="Times New Roman"/>
-          <w:sz w:val="24"/>
-          <w:szCs w:val="24"/>
-        </w:rPr>
-        <w:t xml:space="preserve">Visual </w:t>
-      </w:r>
-      <w:proofErr w:type="spellStart"/>
-      <w:r>
-        <w:rPr>
-          <w:rFonts w:cs="Times New Roman"/>
-          <w:sz w:val="24"/>
-          <w:szCs w:val="24"/>
-        </w:rPr>
-        <w:t>Studio</w:t>
-      </w:r>
-      <w:proofErr w:type="spellEnd"/>
-      <w:r>
-        <w:rPr>
-          <w:rFonts w:cs="Times New Roman"/>
-          <w:sz w:val="24"/>
-          <w:szCs w:val="24"/>
-        </w:rPr>
-        <w:t xml:space="preserve"> üzerinden açılabilir</w:t>
-      </w:r>
-      <w:r>
-        <w:rPr>
-          <w:rFonts w:cs="Times New Roman"/>
-          <w:sz w:val="24"/>
-          <w:szCs w:val="24"/>
-        </w:rPr>
-        <w:t>.</w:t>
+        <w:t xml:space="preserve"> sonucu gelmesi gerekir. </w:t>
       </w:r>
     </w:p>
     <w:p>
@@ -396,6 +307,7 @@
       <w:r>
         <w:rPr>
           <w:rFonts w:cs="Times New Roman"/>
+          <w:noProof/>
           <w:sz w:val="24"/>
           <w:szCs w:val="24"/>
         </w:rPr>
@@ -558,6 +470,7 @@
       <w:r>
         <w:rPr>
           <w:rFonts w:cs="Times New Roman"/>
+          <w:noProof/>
           <w:sz w:val="24"/>
           <w:szCs w:val="24"/>
         </w:rPr>

</xml_diff>